<commit_message>
Added the cover page and completed the review of Assignment 1
</commit_message>
<xml_diff>
--- a/1/Reading Assignment 1.docx
+++ b/1/Reading Assignment 1.docx
@@ -12,7 +12,516 @@
           <w:szCs w:val="23"/>
         </w:rPr>
       </w:pPr>
-      <w:r>
+    </w:p>
+    <w:p>
+      <w:pPr>
+        <w:spacing w:after="0"/>
+        <w:rPr>
+          <w:rFonts w:ascii="Times New Roman" w:hAnsi="Times New Roman"/>
+          <w:sz w:val="16"/>
+          <w:szCs w:val="16"/>
+        </w:rPr>
+      </w:pPr>
+    </w:p>
+    <w:p>
+      <w:pPr>
+        <w:spacing w:after="0"/>
+        <w:jc w:val="center"/>
+        <w:rPr>
+          <w:rFonts w:ascii="Times New Roman" w:hAnsi="Times New Roman"/>
+          <w:sz w:val="24"/>
+        </w:rPr>
+      </w:pPr>
+      <w:r>
+        <w:rPr>
+          <w:rFonts w:ascii="Times New Roman" w:hAnsi="Times New Roman"/>
+          <w:noProof/>
+        </w:rPr>
+        <w:drawing>
+          <wp:inline distT="0" distB="0" distL="0" distR="0" wp14:anchorId="23FB4760" wp14:editId="79EDFBDF">
+            <wp:extent cx="1531609" cy="1733550"/>
+            <wp:effectExtent l="19050" t="0" r="0" b="0"/>
+            <wp:docPr id="3" name="Picture 10"/>
+            <wp:cNvGraphicFramePr>
+              <a:graphicFrameLocks xmlns:a="http://schemas.openxmlformats.org/drawingml/2006/main" noChangeAspect="1"/>
+            </wp:cNvGraphicFramePr>
+            <a:graphic xmlns:a="http://schemas.openxmlformats.org/drawingml/2006/main">
+              <a:graphicData uri="http://schemas.openxmlformats.org/drawingml/2006/picture">
+                <pic:pic xmlns:pic="http://schemas.openxmlformats.org/drawingml/2006/picture">
+                  <pic:nvPicPr>
+                    <pic:cNvPr id="0" name="Picture 10"/>
+                    <pic:cNvPicPr>
+                      <a:picLocks noChangeAspect="1" noChangeArrowheads="1"/>
+                    </pic:cNvPicPr>
+                  </pic:nvPicPr>
+                  <pic:blipFill>
+                    <a:blip r:embed="rId5" cstate="print"/>
+                    <a:srcRect/>
+                    <a:stretch>
+                      <a:fillRect/>
+                    </a:stretch>
+                  </pic:blipFill>
+                  <pic:spPr bwMode="auto">
+                    <a:xfrm>
+                      <a:off x="0" y="0"/>
+                      <a:ext cx="1533930" cy="1736177"/>
+                    </a:xfrm>
+                    <a:prstGeom prst="rect">
+                      <a:avLst/>
+                    </a:prstGeom>
+                    <a:noFill/>
+                    <a:ln w="9525">
+                      <a:noFill/>
+                      <a:miter lim="800000"/>
+                      <a:headEnd/>
+                      <a:tailEnd/>
+                    </a:ln>
+                  </pic:spPr>
+                </pic:pic>
+              </a:graphicData>
+            </a:graphic>
+          </wp:inline>
+        </w:drawing>
+      </w:r>
+    </w:p>
+    <w:p>
+      <w:pPr>
+        <w:spacing w:after="0"/>
+        <w:jc w:val="center"/>
+        <w:rPr>
+          <w:rFonts w:ascii="Monotype Corsiva" w:hAnsi="Monotype Corsiva"/>
+          <w:b/>
+          <w:sz w:val="60"/>
+          <w:szCs w:val="60"/>
+          <w:u w:val="single"/>
+        </w:rPr>
+      </w:pPr>
+      <w:r>
+        <w:rPr>
+          <w:rFonts w:ascii="Monotype Corsiva" w:hAnsi="Monotype Corsiva"/>
+          <w:b/>
+          <w:sz w:val="60"/>
+          <w:szCs w:val="60"/>
+          <w:u w:val="single"/>
+        </w:rPr>
+        <w:t>North South University</w:t>
+      </w:r>
+    </w:p>
+    <w:p>
+      <w:pPr>
+        <w:spacing w:after="0"/>
+        <w:jc w:val="center"/>
+        <w:rPr>
+          <w:rFonts w:ascii="Monotype Corsiva" w:hAnsi="Monotype Corsiva" w:cs="Estrangelo Edessa"/>
+          <w:b/>
+          <w:sz w:val="44"/>
+          <w:szCs w:val="44"/>
+        </w:rPr>
+      </w:pPr>
+      <w:r>
+        <w:rPr>
+          <w:rFonts w:ascii="Monotype Corsiva" w:hAnsi="Monotype Corsiva" w:cs="Estrangelo Edessa"/>
+          <w:b/>
+          <w:sz w:val="44"/>
+          <w:szCs w:val="44"/>
+        </w:rPr>
+        <w:t>Department of Electrical &amp; Computer Engineering</w:t>
+      </w:r>
+    </w:p>
+    <w:p>
+      <w:pPr>
+        <w:spacing w:after="0"/>
+        <w:jc w:val="center"/>
+        <w:rPr>
+          <w:rFonts w:ascii="Monotype Corsiva" w:hAnsi="Monotype Corsiva" w:cs="Estrangelo Edessa"/>
+          <w:b/>
+          <w:sz w:val="44"/>
+          <w:szCs w:val="44"/>
+        </w:rPr>
+      </w:pPr>
+      <w:r>
+        <w:rPr>
+          <w:rFonts w:ascii="Monotype Corsiva" w:hAnsi="Monotype Corsiva" w:cs="Estrangelo Edessa"/>
+          <w:b/>
+          <w:sz w:val="44"/>
+          <w:szCs w:val="44"/>
+        </w:rPr>
+        <w:t>Course Code: CSE311.2</w:t>
+      </w:r>
+    </w:p>
+    <w:p>
+      <w:pPr>
+        <w:spacing w:after="0"/>
+        <w:jc w:val="center"/>
+        <w:rPr>
+          <w:rFonts w:ascii="Times New Roman" w:hAnsi="Times New Roman"/>
+          <w:b/>
+          <w:sz w:val="40"/>
+          <w:szCs w:val="40"/>
+        </w:rPr>
+      </w:pPr>
+    </w:p>
+    <w:p>
+      <w:pPr>
+        <w:spacing w:after="0"/>
+        <w:jc w:val="center"/>
+        <w:rPr>
+          <w:sz w:val="44"/>
+          <w:szCs w:val="44"/>
+        </w:rPr>
+      </w:pPr>
+      <w:r>
+        <w:rPr>
+          <w:sz w:val="44"/>
+          <w:szCs w:val="44"/>
+        </w:rPr>
+        <w:t>TAO: Facebook’s Distributed Data Store for the Social Graph</w:t>
+      </w:r>
+    </w:p>
+    <w:p>
+      <w:pPr>
+        <w:spacing w:after="0"/>
+        <w:rPr>
+          <w:sz w:val="36"/>
+          <w:szCs w:val="36"/>
+        </w:rPr>
+      </w:pPr>
+    </w:p>
+    <w:p>
+      <w:pPr>
+        <w:spacing w:after="0"/>
+        <w:rPr>
+          <w:rFonts w:ascii="Times New Roman" w:hAnsi="Times New Roman"/>
+          <w:sz w:val="40"/>
+          <w:szCs w:val="40"/>
+        </w:rPr>
+      </w:pPr>
+    </w:p>
+    <w:tbl>
+      <w:tblPr>
+        <w:tblStyle w:val="TableGrid"/>
+        <w:tblW w:w="0" w:type="auto"/>
+        <w:tblLook w:val="04A0" w:firstRow="1" w:lastRow="0" w:firstColumn="1" w:lastColumn="0" w:noHBand="0" w:noVBand="1"/>
+      </w:tblPr>
+      <w:tblGrid>
+        <w:gridCol w:w="4506"/>
+        <w:gridCol w:w="4510"/>
+      </w:tblGrid>
+      <w:tr>
+        <w:tc>
+          <w:tcPr>
+            <w:tcW w:w="4788" w:type="dxa"/>
+          </w:tcPr>
+          <w:p>
+            <w:pPr>
+              <w:jc w:val="center"/>
+              <w:rPr>
+                <w:rFonts w:asciiTheme="majorHAnsi" w:hAnsiTheme="majorHAnsi"/>
+                <w:sz w:val="36"/>
+                <w:szCs w:val="36"/>
+              </w:rPr>
+            </w:pPr>
+            <w:r>
+              <w:rPr>
+                <w:rFonts w:asciiTheme="majorHAnsi" w:hAnsiTheme="majorHAnsi"/>
+                <w:sz w:val="36"/>
+                <w:szCs w:val="36"/>
+              </w:rPr>
+              <w:t>Name</w:t>
+            </w:r>
+          </w:p>
+        </w:tc>
+        <w:tc>
+          <w:tcPr>
+            <w:tcW w:w="4788" w:type="dxa"/>
+          </w:tcPr>
+          <w:p>
+            <w:pPr>
+              <w:jc w:val="center"/>
+              <w:rPr>
+                <w:rFonts w:asciiTheme="majorHAnsi" w:hAnsiTheme="majorHAnsi"/>
+                <w:sz w:val="36"/>
+                <w:szCs w:val="36"/>
+              </w:rPr>
+            </w:pPr>
+            <w:r>
+              <w:rPr>
+                <w:rFonts w:asciiTheme="majorHAnsi" w:hAnsiTheme="majorHAnsi"/>
+                <w:sz w:val="36"/>
+                <w:szCs w:val="36"/>
+              </w:rPr>
+              <w:t>ID</w:t>
+            </w:r>
+          </w:p>
+        </w:tc>
+      </w:tr>
+      <w:tr>
+        <w:trPr>
+          <w:trHeight w:val="368"/>
+        </w:trPr>
+        <w:tc>
+          <w:tcPr>
+            <w:tcW w:w="4788" w:type="dxa"/>
+          </w:tcPr>
+          <w:p>
+            <w:pPr>
+              <w:jc w:val="center"/>
+              <w:rPr>
+                <w:rFonts w:asciiTheme="majorHAnsi" w:hAnsiTheme="majorHAnsi"/>
+                <w:sz w:val="36"/>
+                <w:szCs w:val="36"/>
+              </w:rPr>
+            </w:pPr>
+            <w:r>
+              <w:rPr>
+                <w:rFonts w:asciiTheme="majorHAnsi" w:hAnsiTheme="majorHAnsi"/>
+                <w:sz w:val="36"/>
+                <w:szCs w:val="36"/>
+              </w:rPr>
+              <w:t>Tanzim Alam Fahim</w:t>
+            </w:r>
+            <w:r>
+              <w:rPr>
+                <w:rFonts w:asciiTheme="majorHAnsi" w:hAnsiTheme="majorHAnsi"/>
+                <w:sz w:val="36"/>
+                <w:szCs w:val="36"/>
+              </w:rPr>
+              <w:t>(W)</w:t>
+            </w:r>
+          </w:p>
+        </w:tc>
+        <w:tc>
+          <w:tcPr>
+            <w:tcW w:w="4788" w:type="dxa"/>
+          </w:tcPr>
+          <w:p>
+            <w:pPr>
+              <w:spacing w:before="100" w:beforeAutospacing="1" w:after="100" w:afterAutospacing="1"/>
+              <w:jc w:val="center"/>
+              <w:outlineLvl w:val="0"/>
+              <w:rPr>
+                <w:rFonts w:asciiTheme="majorHAnsi" w:eastAsia="Times New Roman" w:hAnsiTheme="majorHAnsi" w:cs="Times New Roman"/>
+                <w:bCs/>
+                <w:kern w:val="36"/>
+                <w:sz w:val="36"/>
+                <w:szCs w:val="36"/>
+              </w:rPr>
+            </w:pPr>
+            <w:r>
+              <w:rPr>
+                <w:rFonts w:asciiTheme="majorHAnsi" w:eastAsia="Times New Roman" w:hAnsiTheme="majorHAnsi" w:cs="Times New Roman"/>
+                <w:bCs/>
+                <w:kern w:val="36"/>
+                <w:sz w:val="36"/>
+                <w:szCs w:val="36"/>
+              </w:rPr>
+              <w:t>1831917642</w:t>
+            </w:r>
+          </w:p>
+        </w:tc>
+      </w:tr>
+      <w:tr>
+        <w:tc>
+          <w:tcPr>
+            <w:tcW w:w="4788" w:type="dxa"/>
+          </w:tcPr>
+          <w:p>
+            <w:pPr>
+              <w:jc w:val="center"/>
+              <w:rPr>
+                <w:rFonts w:asciiTheme="majorHAnsi" w:hAnsiTheme="majorHAnsi"/>
+                <w:sz w:val="36"/>
+                <w:szCs w:val="36"/>
+              </w:rPr>
+            </w:pPr>
+            <w:r>
+              <w:rPr>
+                <w:rFonts w:asciiTheme="majorHAnsi" w:hAnsiTheme="majorHAnsi"/>
+                <w:sz w:val="36"/>
+                <w:szCs w:val="36"/>
+              </w:rPr>
+              <w:t>Md. Azmi Siddique</w:t>
+            </w:r>
+            <w:r>
+              <w:rPr>
+                <w:rFonts w:asciiTheme="majorHAnsi" w:hAnsiTheme="majorHAnsi"/>
+                <w:sz w:val="36"/>
+                <w:szCs w:val="36"/>
+              </w:rPr>
+              <w:t>(W)</w:t>
+            </w:r>
+          </w:p>
+        </w:tc>
+        <w:tc>
+          <w:tcPr>
+            <w:tcW w:w="4788" w:type="dxa"/>
+          </w:tcPr>
+          <w:p>
+            <w:pPr>
+              <w:jc w:val="center"/>
+              <w:rPr>
+                <w:rFonts w:asciiTheme="majorHAnsi" w:hAnsiTheme="majorHAnsi"/>
+                <w:sz w:val="36"/>
+                <w:szCs w:val="36"/>
+              </w:rPr>
+            </w:pPr>
+            <w:r>
+              <w:rPr>
+                <w:rFonts w:asciiTheme="majorHAnsi" w:hAnsiTheme="majorHAnsi"/>
+                <w:sz w:val="36"/>
+                <w:szCs w:val="36"/>
+              </w:rPr>
+              <w:t>1812307042</w:t>
+            </w:r>
+          </w:p>
+        </w:tc>
+      </w:tr>
+      <w:tr>
+        <w:tc>
+          <w:tcPr>
+            <w:tcW w:w="4788" w:type="dxa"/>
+          </w:tcPr>
+          <w:p>
+            <w:pPr>
+              <w:jc w:val="center"/>
+              <w:rPr>
+                <w:rFonts w:asciiTheme="majorHAnsi" w:hAnsiTheme="majorHAnsi"/>
+                <w:sz w:val="36"/>
+                <w:szCs w:val="36"/>
+              </w:rPr>
+            </w:pPr>
+            <w:r>
+              <w:rPr>
+                <w:rFonts w:asciiTheme="majorHAnsi" w:hAnsiTheme="majorHAnsi"/>
+                <w:sz w:val="36"/>
+                <w:szCs w:val="36"/>
+              </w:rPr>
+              <w:t>Imtiaz Hoque</w:t>
+            </w:r>
+          </w:p>
+        </w:tc>
+        <w:tc>
+          <w:tcPr>
+            <w:tcW w:w="4788" w:type="dxa"/>
+          </w:tcPr>
+          <w:p>
+            <w:pPr>
+              <w:jc w:val="center"/>
+              <w:rPr>
+                <w:rFonts w:asciiTheme="majorHAnsi" w:hAnsiTheme="majorHAnsi"/>
+                <w:sz w:val="36"/>
+                <w:szCs w:val="36"/>
+              </w:rPr>
+            </w:pPr>
+            <w:r>
+              <w:rPr>
+                <w:rFonts w:asciiTheme="majorHAnsi" w:hAnsiTheme="majorHAnsi"/>
+                <w:sz w:val="36"/>
+                <w:szCs w:val="36"/>
+              </w:rPr>
+              <w:t>1811330042</w:t>
+            </w:r>
+          </w:p>
+        </w:tc>
+      </w:tr>
+      <w:tr>
+        <w:tc>
+          <w:tcPr>
+            <w:tcW w:w="4788" w:type="dxa"/>
+          </w:tcPr>
+          <w:p>
+            <w:pPr>
+              <w:jc w:val="center"/>
+              <w:rPr>
+                <w:rFonts w:asciiTheme="majorHAnsi" w:hAnsiTheme="majorHAnsi"/>
+                <w:sz w:val="36"/>
+                <w:szCs w:val="36"/>
+              </w:rPr>
+            </w:pPr>
+            <w:proofErr w:type="spellStart"/>
+            <w:r>
+              <w:rPr>
+                <w:rStyle w:val="3oh-"/>
+                <w:rFonts w:asciiTheme="majorHAnsi" w:hAnsiTheme="majorHAnsi"/>
+                <w:sz w:val="36"/>
+                <w:szCs w:val="36"/>
+              </w:rPr>
+              <w:t>Safayet</w:t>
+            </w:r>
+            <w:proofErr w:type="spellEnd"/>
+            <w:r>
+              <w:rPr>
+                <w:rStyle w:val="3oh-"/>
+                <w:rFonts w:asciiTheme="majorHAnsi" w:hAnsiTheme="majorHAnsi"/>
+                <w:sz w:val="36"/>
+                <w:szCs w:val="36"/>
+              </w:rPr>
+              <w:t xml:space="preserve"> Hossain Pasha</w:t>
+            </w:r>
+          </w:p>
+        </w:tc>
+        <w:tc>
+          <w:tcPr>
+            <w:tcW w:w="4788" w:type="dxa"/>
+          </w:tcPr>
+          <w:p>
+            <w:pPr>
+              <w:jc w:val="center"/>
+              <w:rPr>
+                <w:rFonts w:asciiTheme="majorHAnsi" w:hAnsiTheme="majorHAnsi"/>
+                <w:sz w:val="36"/>
+                <w:szCs w:val="36"/>
+              </w:rPr>
+            </w:pPr>
+            <w:r>
+              <w:rPr>
+                <w:rStyle w:val="3oh-"/>
+                <w:rFonts w:asciiTheme="majorHAnsi" w:hAnsiTheme="majorHAnsi"/>
+                <w:sz w:val="36"/>
+                <w:szCs w:val="36"/>
+              </w:rPr>
+              <w:t>1712083642</w:t>
+            </w:r>
+          </w:p>
+        </w:tc>
+      </w:tr>
+    </w:tbl>
+    <w:p>
+      <w:pPr>
+        <w:rPr>
+          <w:b/>
+          <w:color w:val="0070C0"/>
+          <w:sz w:val="24"/>
+          <w:szCs w:val="24"/>
+          <w:u w:val="single"/>
+        </w:rPr>
+      </w:pPr>
+    </w:p>
+    <w:p>
+      <w:pPr>
+        <w:rPr>
+          <w:b/>
+          <w:color w:val="0070C0"/>
+          <w:sz w:val="24"/>
+          <w:szCs w:val="24"/>
+          <w:u w:val="single"/>
+        </w:rPr>
+      </w:pPr>
+    </w:p>
+    <w:p>
+      <w:pPr>
+        <w:rPr>
+          <w:b/>
+          <w:color w:val="0070C0"/>
+          <w:sz w:val="24"/>
+          <w:szCs w:val="24"/>
+          <w:u w:val="single"/>
+        </w:rPr>
+      </w:pPr>
+    </w:p>
+    <w:p>
+      <w:pPr>
+        <w:spacing w:after="160" w:line="259" w:lineRule="auto"/>
         <w:rPr>
           <w:rFonts w:cstheme="minorHAnsi"/>
           <w:b/>
@@ -20,6 +529,37 @@
           <w:sz w:val="23"/>
           <w:szCs w:val="23"/>
         </w:rPr>
+      </w:pPr>
+      <w:r>
+        <w:rPr>
+          <w:rFonts w:cstheme="minorHAnsi"/>
+          <w:b/>
+          <w:bCs/>
+          <w:sz w:val="23"/>
+          <w:szCs w:val="23"/>
+        </w:rPr>
+        <w:br w:type="page"/>
+      </w:r>
+    </w:p>
+    <w:p>
+      <w:pPr>
+        <w:rPr>
+          <w:rFonts w:cstheme="minorHAnsi"/>
+          <w:b/>
+          <w:bCs/>
+          <w:sz w:val="23"/>
+          <w:szCs w:val="23"/>
+        </w:rPr>
+      </w:pPr>
+      <w:r>
+        <w:rPr>
+          <w:rFonts w:cstheme="minorHAnsi"/>
+          <w:b/>
+          <w:bCs/>
+          <w:sz w:val="23"/>
+          <w:szCs w:val="23"/>
+        </w:rPr>
+        <w:lastRenderedPageBreak/>
         <w:t>Overview and Contributions:</w:t>
       </w:r>
     </w:p>
@@ -280,7 +820,97 @@
           <w:sz w:val="23"/>
           <w:szCs w:val="23"/>
         </w:rPr>
+        <w:t xml:space="preserve"> of the requests</w:t>
+      </w:r>
+      <w:r>
+        <w:rPr>
+          <w:rFonts w:cstheme="minorHAnsi"/>
+          <w:sz w:val="23"/>
+          <w:szCs w:val="23"/>
+        </w:rPr>
         <w:t>.</w:t>
+      </w:r>
+    </w:p>
+    <w:p>
+      <w:pPr>
+        <w:pStyle w:val="ListParagraph"/>
+        <w:numPr>
+          <w:ilvl w:val="0"/>
+          <w:numId w:val="5"/>
+        </w:numPr>
+        <w:rPr>
+          <w:rFonts w:cstheme="minorHAnsi"/>
+          <w:color w:val="000000" w:themeColor="text1"/>
+        </w:rPr>
+      </w:pPr>
+      <w:r>
+        <w:rPr>
+          <w:rFonts w:cstheme="minorHAnsi"/>
+          <w:color w:val="000000" w:themeColor="text1"/>
+        </w:rPr>
+        <w:t xml:space="preserve">In this system, it would check all the underlying nodes and edges of the event when </w:t>
+      </w:r>
+      <w:r>
+        <w:rPr>
+          <w:rFonts w:cstheme="minorHAnsi"/>
+          <w:color w:val="000000" w:themeColor="text1"/>
+        </w:rPr>
+        <w:t>a read or write request is made</w:t>
+      </w:r>
+      <w:r>
+        <w:rPr>
+          <w:rFonts w:cstheme="minorHAnsi"/>
+          <w:color w:val="000000" w:themeColor="text1"/>
+        </w:rPr>
+        <w:t>.</w:t>
+      </w:r>
+    </w:p>
+    <w:p>
+      <w:pPr>
+        <w:pStyle w:val="ListParagraph"/>
+        <w:numPr>
+          <w:ilvl w:val="0"/>
+          <w:numId w:val="5"/>
+        </w:numPr>
+        <w:rPr>
+          <w:rFonts w:cstheme="minorHAnsi"/>
+          <w:color w:val="000000" w:themeColor="text1"/>
+        </w:rPr>
+      </w:pPr>
+      <w:r>
+        <w:rPr>
+          <w:rFonts w:cstheme="minorHAnsi"/>
+          <w:color w:val="000000" w:themeColor="text1"/>
+        </w:rPr>
+        <w:t>Unfortunately</w:t>
+      </w:r>
+      <w:r>
+        <w:rPr>
+          <w:rFonts w:cstheme="minorHAnsi"/>
+          <w:color w:val="000000" w:themeColor="text1"/>
+        </w:rPr>
+        <w:t>,</w:t>
+      </w:r>
+      <w:r>
+        <w:rPr>
+          <w:rFonts w:cstheme="minorHAnsi"/>
+          <w:color w:val="000000" w:themeColor="text1"/>
+        </w:rPr>
+        <w:t xml:space="preserve"> </w:t>
+      </w:r>
+      <w:r>
+        <w:rPr>
+          <w:rFonts w:cstheme="minorHAnsi"/>
+          <w:color w:val="000000" w:themeColor="text1"/>
+        </w:rPr>
+        <w:t>using TAO’s out-of-order convention</w:t>
+      </w:r>
+      <w:r>
+        <w:rPr>
+          <w:rFonts w:cstheme="minorHAnsi"/>
+          <w:color w:val="000000" w:themeColor="text1"/>
+        </w:rPr>
+        <w:t xml:space="preserve"> increases the latency of the server.</w:t>
       </w:r>
     </w:p>
     <w:p>
@@ -354,7 +984,23 @@
           <w:rFonts w:cstheme="minorHAnsi"/>
           <w:color w:val="000000" w:themeColor="text1"/>
         </w:rPr>
-        <w:t>In this system, it would check all the underlying nodes and edges of the event when it is called.</w:t>
+        <w:t xml:space="preserve">Tao uses </w:t>
+      </w:r>
+      <w:proofErr w:type="spellStart"/>
+      <w:r>
+        <w:rPr>
+          <w:rFonts w:cstheme="minorHAnsi"/>
+          <w:color w:val="000000" w:themeColor="text1"/>
+        </w:rPr>
+        <w:t>sharding</w:t>
+      </w:r>
+      <w:proofErr w:type="spellEnd"/>
+      <w:r>
+        <w:rPr>
+          <w:rFonts w:cstheme="minorHAnsi"/>
+          <w:color w:val="000000" w:themeColor="text1"/>
+        </w:rPr>
+        <w:t xml:space="preserve"> method which splits and stores a single logical dataset in multiple database.</w:t>
       </w:r>
     </w:p>
     <w:p>
@@ -374,27 +1020,21 @@
           <w:rFonts w:cstheme="minorHAnsi"/>
           <w:color w:val="000000" w:themeColor="text1"/>
         </w:rPr>
-        <w:t>Tao uses sharding method which splits and stores a single logical dataset in multiple database.</w:t>
-      </w:r>
-    </w:p>
-    <w:p>
-      <w:pPr>
-        <w:pStyle w:val="ListParagraph"/>
-        <w:numPr>
-          <w:ilvl w:val="0"/>
-          <w:numId w:val="1"/>
-        </w:numPr>
-        <w:rPr>
-          <w:rFonts w:cstheme="minorHAnsi"/>
-          <w:color w:val="000000" w:themeColor="text1"/>
-        </w:rPr>
-      </w:pPr>
-      <w:r>
-        <w:rPr>
-          <w:rFonts w:cstheme="minorHAnsi"/>
-          <w:color w:val="000000" w:themeColor="text1"/>
-        </w:rPr>
-        <w:t>Tao uses Association Query API , Object API and, Association API to give users a better interface.</w:t>
+        <w:t xml:space="preserve">Tao uses Association Query </w:t>
+      </w:r>
+      <w:r>
+        <w:rPr>
+          <w:rFonts w:cstheme="minorHAnsi"/>
+          <w:color w:val="000000" w:themeColor="text1"/>
+        </w:rPr>
+        <w:t>API,</w:t>
+      </w:r>
+      <w:r>
+        <w:rPr>
+          <w:rFonts w:cstheme="minorHAnsi"/>
+          <w:color w:val="000000" w:themeColor="text1"/>
+        </w:rPr>
+        <w:t xml:space="preserve"> Object API and, Association API to give users a better interface.</w:t>
       </w:r>
     </w:p>
     <w:p>
@@ -441,7 +1081,23 @@
           <w:rFonts w:cstheme="minorHAnsi"/>
           <w:color w:val="000000" w:themeColor="text1"/>
         </w:rPr>
-        <w:t>TAO requires much less space than Memcache and also is more efficient.</w:t>
+        <w:t xml:space="preserve">TAO requires much less space than </w:t>
+      </w:r>
+      <w:proofErr w:type="spellStart"/>
+      <w:r>
+        <w:rPr>
+          <w:rFonts w:cstheme="minorHAnsi"/>
+          <w:color w:val="000000" w:themeColor="text1"/>
+        </w:rPr>
+        <w:t>Memcache</w:t>
+      </w:r>
+      <w:proofErr w:type="spellEnd"/>
+      <w:r>
+        <w:rPr>
+          <w:rFonts w:cstheme="minorHAnsi"/>
+          <w:color w:val="000000" w:themeColor="text1"/>
+        </w:rPr>
+        <w:t xml:space="preserve"> and also is more efficient.</w:t>
       </w:r>
     </w:p>
     <w:p>
@@ -456,6 +1112,34 @@
           <w:color w:val="000000" w:themeColor="text1"/>
         </w:rPr>
       </w:pPr>
+      <w:r>
+        <w:rPr>
+          <w:rFonts w:cstheme="minorHAnsi"/>
+          <w:color w:val="000000" w:themeColor="text1"/>
+        </w:rPr>
+        <w:t>To prevent query line blocking</w:t>
+      </w:r>
+      <w:r>
+        <w:rPr>
+          <w:rFonts w:cstheme="minorHAnsi"/>
+          <w:color w:val="000000" w:themeColor="text1"/>
+        </w:rPr>
+        <w:t xml:space="preserve"> on multiplexed connections</w:t>
+      </w:r>
+      <w:r>
+        <w:rPr>
+          <w:rFonts w:cstheme="minorHAnsi"/>
+          <w:color w:val="000000" w:themeColor="text1"/>
+        </w:rPr>
+        <w:t xml:space="preserve"> </w:t>
+      </w:r>
+      <w:r>
+        <w:rPr>
+          <w:rFonts w:cstheme="minorHAnsi"/>
+          <w:color w:val="000000" w:themeColor="text1"/>
+        </w:rPr>
+        <w:t>they use a convention with out-of-order responses.</w:t>
+      </w:r>
     </w:p>
     <w:sectPr>
       <w:pgSz w:w="11906" w:h="16838"/>
@@ -726,7 +1410,7 @@
       <w:lvlText w:val=""/>
       <w:lvlJc w:val="left"/>
       <w:pPr>
-        <w:ind w:left="720" w:hanging="360"/>
+        <w:ind w:left="927" w:hanging="360"/>
       </w:pPr>
       <w:rPr>
         <w:rFonts w:ascii="Symbol" w:hAnsi="Symbol" w:hint="default"/>
@@ -1130,7 +1814,7 @@
     <w:lsdException w:name="Table Web 1" w:semiHidden="1" w:unhideWhenUsed="1"/>
     <w:lsdException w:name="Table Web 2" w:semiHidden="1" w:unhideWhenUsed="1"/>
     <w:lsdException w:name="Balloon Text" w:semiHidden="1" w:unhideWhenUsed="1"/>
-    <w:lsdException w:name="Table Grid" w:uiPriority="39"/>
+    <w:lsdException w:name="Table Grid" w:uiPriority="59"/>
     <w:lsdException w:name="Placeholder Text" w:semiHidden="1"/>
     <w:lsdException w:name="No Spacing" w:uiPriority="1" w:qFormat="1"/>
     <w:lsdException w:name="Light Shading" w:uiPriority="60"/>
@@ -1419,6 +2103,33 @@
     <w:basedOn w:val="DefaultParagraphFont"/>
     <w:rsid w:val="00E7167F"/>
   </w:style>
+  <w:style w:type="table" w:styleId="TableGrid">
+    <w:name w:val="Table Grid"/>
+    <w:basedOn w:val="TableNormal"/>
+    <w:uiPriority w:val="59"/>
+    <w:rsid w:val="00F245FE"/>
+    <w:pPr>
+      <w:spacing w:after="0" w:line="240" w:lineRule="auto"/>
+    </w:pPr>
+    <w:rPr>
+      <w:lang w:val="en-US"/>
+    </w:rPr>
+    <w:tblPr>
+      <w:tblBorders>
+        <w:top w:val="single" w:sz="4" w:space="0" w:color="auto"/>
+        <w:left w:val="single" w:sz="4" w:space="0" w:color="auto"/>
+        <w:bottom w:val="single" w:sz="4" w:space="0" w:color="auto"/>
+        <w:right w:val="single" w:sz="4" w:space="0" w:color="auto"/>
+        <w:insideH w:val="single" w:sz="4" w:space="0" w:color="auto"/>
+        <w:insideV w:val="single" w:sz="4" w:space="0" w:color="auto"/>
+      </w:tblBorders>
+    </w:tblPr>
+  </w:style>
+  <w:style w:type="character" w:customStyle="1" w:styleId="3oh-">
+    <w:name w:val="_3oh-"/>
+    <w:basedOn w:val="DefaultParagraphFont"/>
+    <w:rsid w:val="00F245FE"/>
+  </w:style>
 </w:styles>
 </file>
 

</xml_diff>